<commit_message>
Article 5 - HTML
</commit_message>
<xml_diff>
--- a/04_HTTP.docx
+++ b/04_HTTP.docx
@@ -1111,7 +1111,16 @@
           <w:szCs w:val="26"/>
           <w:lang w:val="en-US"/>
         </w:rPr>
-        <w:t xml:space="preserve">checking if a resource exists </w:t>
+        <w:t>checking if a resource exists</w:t>
+      </w:r>
+      <w:r>
+        <w:rPr>
+          <w:rFonts w:ascii="Times New Roman" w:hAnsi="Times New Roman" w:cs="Times New Roman"/>
+          <w:sz w:val="26"/>
+          <w:szCs w:val="26"/>
+          <w:lang w:val="en-US"/>
+        </w:rPr>
+        <w:t>.</w:t>
       </w:r>
     </w:p>
     <w:p>

</xml_diff>